<commit_message>
Working on RAD Implementation
</commit_message>
<xml_diff>
--- a/Documents/SOW_Airline_Reservation_S20_V1.docx
+++ b/Documents/SOW_Airline_Reservation_S20_V1.docx
@@ -411,7 +411,14 @@
         <w:rPr>
           <w:rFonts w:cs="Arial"/>
         </w:rPr>
-        <w:t xml:space="preserve">WPI currently has a subset of our airline flight database running on an Internet accessible server. The database information </w:t>
+        <w:t xml:space="preserve">WPI currently has a subset of our airline flight database running on an Internet accessible server. </w:t>
+      </w:r>
+      <w:commentRangeStart w:id="5"/>
+      <w:r>
+        <w:rPr>
+          <w:rFonts w:cs="Arial"/>
+        </w:rPr>
+        <w:t xml:space="preserve">The database information </w:t>
       </w:r>
       <w:r>
         <w:rPr>
@@ -520,6 +527,13 @@
           <w:rFonts w:cs="Arial"/>
         </w:rPr>
         <w:t xml:space="preserve">XML strings. </w:t>
+      </w:r>
+      <w:commentRangeEnd w:id="5"/>
+      <w:r>
+        <w:rPr>
+          <w:rStyle w:val="CommentReference"/>
+        </w:rPr>
+        <w:commentReference w:id="5"/>
       </w:r>
     </w:p>
     <w:p>
@@ -586,7 +600,7 @@
           <w:rFonts w:cs="Arial"/>
         </w:rPr>
       </w:pPr>
-      <w:commentRangeStart w:id="5"/>
+      <w:commentRangeStart w:id="6"/>
       <w:r>
         <w:rPr>
           <w:rFonts w:cs="Arial"/>
@@ -635,12 +649,12 @@
         </w:rPr>
         <w:t xml:space="preserve">format </w:t>
       </w:r>
-      <w:commentRangeEnd w:id="5"/>
+      <w:commentRangeEnd w:id="6"/>
       <w:r>
         <w:rPr>
           <w:rStyle w:val="CommentReference"/>
         </w:rPr>
-        <w:commentReference w:id="5"/>
+        <w:commentReference w:id="6"/>
       </w:r>
     </w:p>
     <w:p>
@@ -840,7 +854,7 @@
         </w:rPr>
         <w:t xml:space="preserve">travel. </w:t>
       </w:r>
-      <w:commentRangeStart w:id="6"/>
+      <w:commentRangeStart w:id="7"/>
       <w:r>
         <w:rPr>
           <w:rFonts w:cs="Arial"/>
@@ -895,12 +909,12 @@
         </w:rPr>
         <w:t>arrival airport using a series of connecting flights with a maximum of two stopovers</w:t>
       </w:r>
-      <w:commentRangeEnd w:id="6"/>
+      <w:commentRangeEnd w:id="7"/>
       <w:r>
         <w:rPr>
           <w:rStyle w:val="CommentReference"/>
         </w:rPr>
-        <w:commentReference w:id="6"/>
+        <w:commentReference w:id="7"/>
       </w:r>
       <w:r>
         <w:rPr>
@@ -908,7 +922,7 @@
         </w:rPr>
         <w:t xml:space="preserve">. </w:t>
       </w:r>
-      <w:commentRangeStart w:id="7"/>
+      <w:commentRangeStart w:id="8"/>
       <w:r>
         <w:rPr>
           <w:rFonts w:cs="Arial"/>
@@ -945,14 +959,14 @@
         </w:rPr>
         <w:t xml:space="preserve">ags from one flight to the next. </w:t>
       </w:r>
-      <w:commentRangeEnd w:id="7"/>
+      <w:commentRangeEnd w:id="8"/>
       <w:r>
         <w:rPr>
           <w:rStyle w:val="CommentReference"/>
         </w:rPr>
-        <w:commentReference w:id="7"/>
-      </w:r>
-      <w:commentRangeStart w:id="8"/>
+        <w:commentReference w:id="8"/>
+      </w:r>
+      <w:commentRangeStart w:id="9"/>
       <w:r>
         <w:rPr>
           <w:rFonts w:cs="Arial"/>
@@ -971,12 +985,12 @@
         </w:rPr>
         <w:t xml:space="preserve">airport local time. </w:t>
       </w:r>
-      <w:commentRangeEnd w:id="8"/>
+      <w:commentRangeEnd w:id="9"/>
       <w:r>
         <w:rPr>
           <w:rStyle w:val="CommentReference"/>
         </w:rPr>
-        <w:commentReference w:id="8"/>
+        <w:commentReference w:id="9"/>
       </w:r>
       <w:r>
         <w:rPr>
@@ -1016,8 +1030,8 @@
           <w:rFonts w:cs="Arial"/>
         </w:rPr>
       </w:pPr>
-      <w:commentRangeStart w:id="9"/>
       <w:commentRangeStart w:id="10"/>
+      <w:commentRangeStart w:id="11"/>
       <w:r>
         <w:rPr>
           <w:rFonts w:cs="Arial"/>
@@ -1050,19 +1064,19 @@
         </w:rPr>
         <w:t xml:space="preserve"> reserve a round-trip flight (from departure to destination and back to original departure airport.) </w:t>
       </w:r>
-      <w:commentRangeEnd w:id="9"/>
+      <w:commentRangeEnd w:id="10"/>
       <w:r>
         <w:rPr>
           <w:rStyle w:val="CommentReference"/>
         </w:rPr>
-        <w:commentReference w:id="9"/>
-      </w:r>
-      <w:commentRangeEnd w:id="10"/>
+        <w:commentReference w:id="10"/>
+      </w:r>
+      <w:commentRangeEnd w:id="11"/>
       <w:r>
         <w:rPr>
           <w:rStyle w:val="CommentReference"/>
         </w:rPr>
-        <w:commentReference w:id="10"/>
+        <w:commentReference w:id="11"/>
       </w:r>
       <w:r>
         <w:rPr>
@@ -1088,7 +1102,7 @@
         </w:rPr>
         <w:t xml:space="preserve">. The client software should properly behave in situations where requested seating is not available for all legs of the flight. </w:t>
       </w:r>
-      <w:commentRangeStart w:id="11"/>
+      <w:commentRangeStart w:id="12"/>
       <w:r>
         <w:rPr>
           <w:rFonts w:cs="Arial"/>
@@ -1101,12 +1115,12 @@
         </w:rPr>
         <w:t xml:space="preserve"> The client software will not offer flight choices with unreasonable layover times.</w:t>
       </w:r>
-      <w:commentRangeEnd w:id="11"/>
+      <w:commentRangeEnd w:id="12"/>
       <w:r>
         <w:rPr>
           <w:rStyle w:val="CommentReference"/>
         </w:rPr>
-        <w:commentReference w:id="11"/>
+        <w:commentReference w:id="12"/>
       </w:r>
     </w:p>
     <w:p>
@@ -1140,7 +1154,7 @@
           <w:rFonts w:cs="Arial"/>
         </w:rPr>
       </w:pPr>
-      <w:commentRangeStart w:id="12"/>
+      <w:commentRangeStart w:id="13"/>
       <w:r>
         <w:rPr>
           <w:rFonts w:cs="Arial"/>
@@ -1204,12 +1218,12 @@
         </w:rPr>
         <w:t>.</w:t>
       </w:r>
-      <w:commentRangeEnd w:id="12"/>
+      <w:commentRangeEnd w:id="13"/>
       <w:r>
         <w:rPr>
           <w:rStyle w:val="CommentReference"/>
         </w:rPr>
-        <w:commentReference w:id="12"/>
+        <w:commentReference w:id="13"/>
       </w:r>
     </w:p>
     <w:p>
@@ -1243,7 +1257,7 @@
         </w:rPr>
         <w:t xml:space="preserve"> remain simple. </w:t>
       </w:r>
-      <w:commentRangeStart w:id="13"/>
+      <w:commentRangeStart w:id="14"/>
       <w:r>
         <w:rPr>
           <w:rFonts w:cs="Arial"/>
@@ -1274,12 +1288,12 @@
         </w:rPr>
         <w:t>.</w:t>
       </w:r>
-      <w:commentRangeEnd w:id="13"/>
+      <w:commentRangeEnd w:id="14"/>
       <w:r>
         <w:rPr>
           <w:rStyle w:val="CommentReference"/>
         </w:rPr>
-        <w:commentReference w:id="13"/>
+        <w:commentReference w:id="14"/>
       </w:r>
       <w:r>
         <w:rPr>
@@ -1287,7 +1301,7 @@
         </w:rPr>
         <w:t xml:space="preserve"> </w:t>
       </w:r>
-      <w:commentRangeStart w:id="14"/>
+      <w:commentRangeStart w:id="15"/>
       <w:r>
         <w:rPr>
           <w:rFonts w:cs="Arial"/>
@@ -1330,28 +1344,28 @@
         </w:rPr>
         <w:t xml:space="preserve"> the customer, but the client software will not support any payment processing.</w:t>
       </w:r>
-      <w:commentRangeEnd w:id="14"/>
+      <w:commentRangeEnd w:id="15"/>
       <w:r>
         <w:rPr>
           <w:rStyle w:val="CommentReference"/>
         </w:rPr>
-        <w:commentReference w:id="14"/>
-      </w:r>
-    </w:p>
-    <w:p>
-      <w:pPr>
-        <w:rPr>
-          <w:rFonts w:cs="Arial"/>
-        </w:rPr>
-      </w:pPr>
-    </w:p>
-    <w:p>
-      <w:pPr>
-        <w:rPr>
-          <w:rFonts w:cs="Arial"/>
-        </w:rPr>
-      </w:pPr>
-      <w:commentRangeStart w:id="15"/>
+        <w:commentReference w:id="15"/>
+      </w:r>
+    </w:p>
+    <w:p>
+      <w:pPr>
+        <w:rPr>
+          <w:rFonts w:cs="Arial"/>
+        </w:rPr>
+      </w:pPr>
+    </w:p>
+    <w:p>
+      <w:pPr>
+        <w:rPr>
+          <w:rFonts w:cs="Arial"/>
+        </w:rPr>
+      </w:pPr>
+      <w:commentRangeStart w:id="16"/>
       <w:r>
         <w:rPr>
           <w:rFonts w:cs="Arial"/>
@@ -1406,12 +1420,12 @@
         </w:rPr>
         <w:t>.</w:t>
       </w:r>
-      <w:commentRangeEnd w:id="15"/>
+      <w:commentRangeEnd w:id="16"/>
       <w:r>
         <w:rPr>
           <w:rStyle w:val="CommentReference"/>
         </w:rPr>
-        <w:commentReference w:id="15"/>
+        <w:commentReference w:id="16"/>
       </w:r>
     </w:p>
     <w:p>
@@ -1521,7 +1535,7 @@
           <w:rFonts w:cs="Arial"/>
         </w:rPr>
       </w:pPr>
-      <w:commentRangeStart w:id="16"/>
+      <w:commentRangeStart w:id="17"/>
       <w:r>
         <w:rPr>
           <w:rFonts w:cs="Arial"/>
@@ -1598,12 +1612,12 @@
         </w:rPr>
         <w:t>allowing determination of time zone for each airport</w:t>
       </w:r>
-      <w:commentRangeEnd w:id="16"/>
+      <w:commentRangeEnd w:id="17"/>
       <w:r>
         <w:rPr>
           <w:rStyle w:val="CommentReference"/>
         </w:rPr>
-        <w:commentReference w:id="16"/>
+        <w:commentReference w:id="17"/>
       </w:r>
     </w:p>
     <w:p>
@@ -1734,7 +1748,7 @@
           <w:rFonts w:cs="Arial"/>
         </w:rPr>
       </w:pPr>
-      <w:bookmarkStart w:id="17" w:name="_Toc187726245"/>
+      <w:bookmarkStart w:id="18" w:name="_Toc187726245"/>
       <w:r>
         <w:rPr>
           <w:rFonts w:cs="Arial"/>
@@ -3241,7 +3255,7 @@
           <w:szCs w:val="22"/>
         </w:rPr>
       </w:pPr>
-      <w:bookmarkStart w:id="18" w:name="_Toc513265549"/>
+      <w:bookmarkStart w:id="19" w:name="_Toc513265549"/>
       <w:r>
         <w:rPr>
           <w:rFonts w:cs="Arial"/>
@@ -3250,25 +3264,25 @@
         <w:t>TBD (To Be Determined)</w:t>
       </w:r>
     </w:p>
+    <w:bookmarkEnd w:id="19"/>
+    <w:p>
+      <w:pPr>
+        <w:rPr>
+          <w:rFonts w:cs="Arial"/>
+          <w:bCs/>
+          <w:szCs w:val="20"/>
+        </w:rPr>
+      </w:pPr>
+      <w:r>
+        <w:rPr>
+          <w:rFonts w:cs="Arial"/>
+          <w:bCs/>
+          <w:szCs w:val="20"/>
+        </w:rPr>
+        <w:br w:type="page"/>
+      </w:r>
+    </w:p>
     <w:bookmarkEnd w:id="18"/>
-    <w:p>
-      <w:pPr>
-        <w:rPr>
-          <w:rFonts w:cs="Arial"/>
-          <w:bCs/>
-          <w:szCs w:val="20"/>
-        </w:rPr>
-      </w:pPr>
-      <w:r>
-        <w:rPr>
-          <w:rFonts w:cs="Arial"/>
-          <w:bCs/>
-          <w:szCs w:val="20"/>
-        </w:rPr>
-        <w:br w:type="page"/>
-      </w:r>
-    </w:p>
-    <w:bookmarkEnd w:id="17"/>
     <w:p>
       <w:pPr>
         <w:pStyle w:val="Heading10"/>
@@ -6090,10 +6104,10 @@
           <w:szCs w:val="20"/>
         </w:rPr>
       </w:pPr>
-      <w:bookmarkStart w:id="19" w:name="_Toc133038753"/>
-      <w:bookmarkStart w:id="20" w:name="_Toc187726248"/>
-      <w:bookmarkStart w:id="21" w:name="_Toc45964695"/>
-      <w:bookmarkStart w:id="22" w:name="_Toc105818941"/>
+      <w:bookmarkStart w:id="20" w:name="_Toc133038753"/>
+      <w:bookmarkStart w:id="21" w:name="_Toc187726248"/>
+      <w:bookmarkStart w:id="22" w:name="_Toc45964695"/>
+      <w:bookmarkStart w:id="23" w:name="_Toc105818941"/>
     </w:p>
     <w:p>
       <w:pPr>
@@ -6105,18 +6119,18 @@
           <w:rFonts w:cs="Arial"/>
         </w:rPr>
       </w:pPr>
-      <w:bookmarkStart w:id="23" w:name="_Toc187726249"/>
-      <w:bookmarkEnd w:id="19"/>
+      <w:bookmarkStart w:id="24" w:name="_Toc187726249"/>
       <w:bookmarkEnd w:id="20"/>
+      <w:bookmarkEnd w:id="21"/>
       <w:r>
         <w:rPr>
           <w:rFonts w:cs="Arial"/>
         </w:rPr>
         <w:t>Acceptance</w:t>
       </w:r>
-      <w:bookmarkEnd w:id="21"/>
       <w:bookmarkEnd w:id="22"/>
       <w:bookmarkEnd w:id="23"/>
+      <w:bookmarkEnd w:id="24"/>
     </w:p>
     <w:p>
       <w:pPr>
@@ -6152,7 +6166,7 @@
             </w:tcBorders>
             <w:hideMark/>
           </w:tcPr>
-          <w:bookmarkStart w:id="24" w:name="Text4"/>
+          <w:bookmarkStart w:id="25" w:name="Text4"/>
           <w:p>
             <w:pPr>
               <w:autoSpaceDE w:val="0"/>
@@ -6213,7 +6227,7 @@
               </w:rPr>
               <w:fldChar w:fldCharType="end"/>
             </w:r>
-            <w:bookmarkEnd w:id="24"/>
+            <w:bookmarkEnd w:id="25"/>
           </w:p>
         </w:tc>
         <w:tc>
@@ -6238,7 +6252,7 @@
             </w:pPr>
           </w:p>
         </w:tc>
-        <w:bookmarkStart w:id="25" w:name="Text5"/>
+        <w:bookmarkStart w:id="26" w:name="Text5"/>
         <w:tc>
           <w:tcPr>
             <w:tcW w:w="4230" w:type="dxa"/>
@@ -6324,7 +6338,7 @@
               </w:rPr>
               <w:fldChar w:fldCharType="end"/>
             </w:r>
-            <w:bookmarkEnd w:id="25"/>
+            <w:bookmarkEnd w:id="26"/>
           </w:p>
         </w:tc>
       </w:tr>
@@ -7087,7 +7101,7 @@
 
 <file path=word/comments.xml><?xml version="1.0" encoding="utf-8"?>
 <w:comments xmlns:wpc="http://schemas.microsoft.com/office/word/2010/wordprocessingCanvas" xmlns:cx="http://schemas.microsoft.com/office/drawing/2014/chartex" xmlns:cx1="http://schemas.microsoft.com/office/drawing/2015/9/8/chartex" xmlns:cx2="http://schemas.microsoft.com/office/drawing/2015/10/21/chartex" xmlns:cx3="http://schemas.microsoft.com/office/drawing/2016/5/9/chartex" xmlns:cx4="http://schemas.microsoft.com/office/drawing/2016/5/10/chartex" xmlns:cx5="http://schemas.microsoft.com/office/drawing/2016/5/11/chartex" xmlns:cx6="http://schemas.microsoft.com/office/drawing/2016/5/12/chartex" xmlns:cx7="http://schemas.microsoft.com/office/drawing/2016/5/13/chartex" xmlns:cx8="http://schemas.microsoft.com/office/drawing/2016/5/14/chartex" xmlns:mc="http://schemas.openxmlformats.org/markup-compatibility/2006" xmlns:aink="http://schemas.microsoft.com/office/drawing/2016/ink" xmlns:am3d="http://schemas.microsoft.com/office/drawing/2017/model3d" xmlns:o="urn:schemas-microsoft-com:office:office" xmlns:oel="http://schemas.microsoft.com/office/2019/extlst" xmlns:r="http://schemas.openxmlformats.org/officeDocument/2006/relationships" xmlns:m="http://schemas.openxmlformats.org/officeDocument/2006/math" xmlns:v="urn:schemas-microsoft-com:vml" xmlns:wp14="http://schemas.microsoft.com/office/word/2010/wordprocessingDrawing" xmlns:wp="http://schemas.openxmlformats.org/drawingml/2006/wordprocessingDrawing" xmlns:w10="urn:schemas-microsoft-com:office:word" xmlns:w="http://schemas.openxmlformats.org/wordprocessingml/2006/main" xmlns:w14="http://schemas.microsoft.com/office/word/2010/wordml" xmlns:w15="http://schemas.microsoft.com/office/word/2012/wordml" xmlns:w16cex="http://schemas.microsoft.com/office/word/2018/wordml/cex" xmlns:w16cid="http://schemas.microsoft.com/office/word/2016/wordml/cid" xmlns:w16="http://schemas.microsoft.com/office/word/2018/wordml" xmlns:w16sdtdh="http://schemas.microsoft.com/office/word/2020/wordml/sdtdatahash" xmlns:w16se="http://schemas.microsoft.com/office/word/2015/wordml/symex" xmlns:wpg="http://schemas.microsoft.com/office/word/2010/wordprocessingGroup" xmlns:wpi="http://schemas.microsoft.com/office/word/2010/wordprocessingInk" xmlns:wne="http://schemas.microsoft.com/office/word/2006/wordml" xmlns:wps="http://schemas.microsoft.com/office/word/2010/wordprocessingShape" mc:Ignorable="w14 w15 w16se w16cid w16 w16cex w16sdtdh wp14">
-  <w:comment w:id="5" w:author="Rodrigo Arguello Serrano" w:date="2024-02-08T16:20:00Z" w:initials="RAS">
+  <w:comment w:id="5" w:author="Rodrigo Arguello Serrano" w:date="2024-02-09T11:33:00Z" w:initials="RAS">
     <w:p>
       <w:r>
         <w:rPr>
@@ -7099,11 +7113,33 @@
         <w:rPr>
           <w:szCs w:val="20"/>
         </w:rPr>
+        <w:t>API Get method</w:t>
+      </w:r>
+      <w:r>
+        <w:rPr>
+          <w:szCs w:val="20"/>
+        </w:rPr>
+        <w:tab/>
+      </w:r>
+    </w:p>
+  </w:comment>
+  <w:comment w:id="6" w:author="Rodrigo Arguello Serrano" w:date="2024-02-08T16:20:00Z" w:initials="RAS">
+    <w:p>
+      <w:r>
+        <w:rPr>
+          <w:rStyle w:val="CommentReference"/>
+        </w:rPr>
+        <w:annotationRef/>
+      </w:r>
+      <w:r>
+        <w:rPr>
+          <w:szCs w:val="20"/>
+        </w:rPr>
         <w:t>JSON, back_end</w:t>
       </w:r>
     </w:p>
   </w:comment>
-  <w:comment w:id="6" w:author="Rodrigo Arguello Serrano" w:date="2024-02-08T15:25:00Z" w:initials="RAS">
+  <w:comment w:id="7" w:author="Rodrigo Arguello Serrano" w:date="2024-02-08T15:25:00Z" w:initials="RAS">
     <w:p>
       <w:r>
         <w:rPr>
@@ -7119,7 +7155,7 @@
       </w:r>
     </w:p>
   </w:comment>
-  <w:comment w:id="7" w:author="Rodrigo Arguello Serrano" w:date="2024-02-08T16:07:00Z" w:initials="RAS">
+  <w:comment w:id="8" w:author="Rodrigo Arguello Serrano" w:date="2024-02-08T16:07:00Z" w:initials="RAS">
     <w:p>
       <w:r>
         <w:rPr>
@@ -7136,7 +7172,7 @@
     </w:p>
     <w:p/>
   </w:comment>
-  <w:comment w:id="8" w:author="Rodrigo Arguello Serrano" w:date="2024-02-08T16:09:00Z" w:initials="RAS">
+  <w:comment w:id="9" w:author="Rodrigo Arguello Serrano" w:date="2024-02-08T16:09:00Z" w:initials="RAS">
     <w:p>
       <w:r>
         <w:rPr>
@@ -7152,7 +7188,7 @@
       </w:r>
     </w:p>
   </w:comment>
-  <w:comment w:id="9" w:author="Rodrigo Arguello Serrano" w:date="2024-02-08T16:09:00Z" w:initials="RAS">
+  <w:comment w:id="10" w:author="Rodrigo Arguello Serrano" w:date="2024-02-08T16:09:00Z" w:initials="RAS">
     <w:p>
       <w:r>
         <w:rPr>
@@ -7168,7 +7204,7 @@
       </w:r>
     </w:p>
   </w:comment>
-  <w:comment w:id="10" w:author="Rodrigo Arguello Serrano" w:date="2024-02-08T16:12:00Z" w:initials="RAS">
+  <w:comment w:id="11" w:author="Rodrigo Arguello Serrano" w:date="2024-02-08T16:12:00Z" w:initials="RAS">
     <w:p>
       <w:r>
         <w:rPr>
@@ -7184,7 +7220,7 @@
       </w:r>
     </w:p>
   </w:comment>
-  <w:comment w:id="11" w:author="Rodrigo Arguello Serrano" w:date="2024-02-08T16:13:00Z" w:initials="RAS">
+  <w:comment w:id="12" w:author="Rodrigo Arguello Serrano" w:date="2024-02-08T16:13:00Z" w:initials="RAS">
     <w:p>
       <w:r>
         <w:rPr>
@@ -7200,7 +7236,7 @@
       </w:r>
     </w:p>
   </w:comment>
-  <w:comment w:id="12" w:author="Rodrigo Arguello Serrano" w:date="2024-02-08T16:15:00Z" w:initials="RAS">
+  <w:comment w:id="13" w:author="Rodrigo Arguello Serrano" w:date="2024-02-08T16:15:00Z" w:initials="RAS">
     <w:p>
       <w:r>
         <w:rPr>
@@ -7216,7 +7252,7 @@
       </w:r>
     </w:p>
   </w:comment>
-  <w:comment w:id="13" w:author="Rodrigo Arguello Serrano" w:date="2024-02-08T16:16:00Z" w:initials="RAS">
+  <w:comment w:id="14" w:author="Rodrigo Arguello Serrano" w:date="2024-02-08T16:16:00Z" w:initials="RAS">
     <w:p>
       <w:r>
         <w:rPr>
@@ -7232,7 +7268,7 @@
       </w:r>
     </w:p>
   </w:comment>
-  <w:comment w:id="14" w:author="Rodrigo Arguello Serrano" w:date="2024-02-08T16:18:00Z" w:initials="RAS">
+  <w:comment w:id="15" w:author="Rodrigo Arguello Serrano" w:date="2024-02-08T16:18:00Z" w:initials="RAS">
     <w:p>
       <w:r>
         <w:rPr>
@@ -7248,7 +7284,7 @@
       </w:r>
     </w:p>
   </w:comment>
-  <w:comment w:id="15" w:author="Rodrigo Arguello Serrano" w:date="2024-02-08T16:20:00Z" w:initials="RAS">
+  <w:comment w:id="16" w:author="Rodrigo Arguello Serrano" w:date="2024-02-08T16:20:00Z" w:initials="RAS">
     <w:p>
       <w:r>
         <w:rPr>
@@ -7264,7 +7300,7 @@
       </w:r>
     </w:p>
   </w:comment>
-  <w:comment w:id="16" w:author="Rodrigo Arguello Serrano" w:date="2024-02-08T16:22:00Z" w:initials="RAS">
+  <w:comment w:id="17" w:author="Rodrigo Arguello Serrano" w:date="2024-02-08T16:22:00Z" w:initials="RAS">
     <w:p>
       <w:r>
         <w:rPr>
@@ -7285,6 +7321,7 @@
 
 <file path=word/commentsExtended.xml><?xml version="1.0" encoding="utf-8"?>
 <w15:commentsEx xmlns:wpc="http://schemas.microsoft.com/office/word/2010/wordprocessingCanvas" xmlns:cx="http://schemas.microsoft.com/office/drawing/2014/chartex" xmlns:cx1="http://schemas.microsoft.com/office/drawing/2015/9/8/chartex" xmlns:cx2="http://schemas.microsoft.com/office/drawing/2015/10/21/chartex" xmlns:cx3="http://schemas.microsoft.com/office/drawing/2016/5/9/chartex" xmlns:cx4="http://schemas.microsoft.com/office/drawing/2016/5/10/chartex" xmlns:cx5="http://schemas.microsoft.com/office/drawing/2016/5/11/chartex" xmlns:cx6="http://schemas.microsoft.com/office/drawing/2016/5/12/chartex" xmlns:cx7="http://schemas.microsoft.com/office/drawing/2016/5/13/chartex" xmlns:cx8="http://schemas.microsoft.com/office/drawing/2016/5/14/chartex" xmlns:mc="http://schemas.openxmlformats.org/markup-compatibility/2006" xmlns:aink="http://schemas.microsoft.com/office/drawing/2016/ink" xmlns:am3d="http://schemas.microsoft.com/office/drawing/2017/model3d" xmlns:o="urn:schemas-microsoft-com:office:office" xmlns:oel="http://schemas.microsoft.com/office/2019/extlst" xmlns:r="http://schemas.openxmlformats.org/officeDocument/2006/relationships" xmlns:m="http://schemas.openxmlformats.org/officeDocument/2006/math" xmlns:v="urn:schemas-microsoft-com:vml" xmlns:wp14="http://schemas.microsoft.com/office/word/2010/wordprocessingDrawing" xmlns:wp="http://schemas.openxmlformats.org/drawingml/2006/wordprocessingDrawing" xmlns:w10="urn:schemas-microsoft-com:office:word" xmlns:w="http://schemas.openxmlformats.org/wordprocessingml/2006/main" xmlns:w14="http://schemas.microsoft.com/office/word/2010/wordml" xmlns:w15="http://schemas.microsoft.com/office/word/2012/wordml" xmlns:w16cex="http://schemas.microsoft.com/office/word/2018/wordml/cex" xmlns:w16cid="http://schemas.microsoft.com/office/word/2016/wordml/cid" xmlns:w16="http://schemas.microsoft.com/office/word/2018/wordml" xmlns:w16sdtdh="http://schemas.microsoft.com/office/word/2020/wordml/sdtdatahash" xmlns:w16se="http://schemas.microsoft.com/office/word/2015/wordml/symex" xmlns:wpg="http://schemas.microsoft.com/office/word/2010/wordprocessingGroup" xmlns:wpi="http://schemas.microsoft.com/office/word/2010/wordprocessingInk" xmlns:wne="http://schemas.microsoft.com/office/word/2006/wordml" xmlns:wps="http://schemas.microsoft.com/office/word/2010/wordprocessingShape" mc:Ignorable="w14 w15 w16se w16cid w16 w16cex w16sdtdh wp14">
+  <w15:commentEx w15:paraId="706DB98F" w15:done="0"/>
   <w15:commentEx w15:paraId="28ACF228" w15:done="0"/>
   <w15:commentEx w15:paraId="4639643E" w15:done="0"/>
   <w15:commentEx w15:paraId="17F427DB" w15:done="0"/>
@@ -7302,6 +7339,7 @@
 
 <file path=word/commentsExtensible.xml><?xml version="1.0" encoding="utf-8"?>
 <w16cex:commentsExtensible xmlns:wpc="http://schemas.microsoft.com/office/word/2010/wordprocessingCanvas" xmlns:cx="http://schemas.microsoft.com/office/drawing/2014/chartex" xmlns:cx1="http://schemas.microsoft.com/office/drawing/2015/9/8/chartex" xmlns:cx2="http://schemas.microsoft.com/office/drawing/2015/10/21/chartex" xmlns:cx3="http://schemas.microsoft.com/office/drawing/2016/5/9/chartex" xmlns:cx4="http://schemas.microsoft.com/office/drawing/2016/5/10/chartex" xmlns:cx5="http://schemas.microsoft.com/office/drawing/2016/5/11/chartex" xmlns:cx6="http://schemas.microsoft.com/office/drawing/2016/5/12/chartex" xmlns:cx7="http://schemas.microsoft.com/office/drawing/2016/5/13/chartex" xmlns:cx8="http://schemas.microsoft.com/office/drawing/2016/5/14/chartex" xmlns:cr="http://schemas.microsoft.com/office/comments/2020/reactions" xmlns:mc="http://schemas.openxmlformats.org/markup-compatibility/2006" xmlns:aink="http://schemas.microsoft.com/office/drawing/2016/ink" xmlns:am3d="http://schemas.microsoft.com/office/drawing/2017/model3d" xmlns:o="urn:schemas-microsoft-com:office:office" xmlns:oel="http://schemas.microsoft.com/office/2019/extlst" xmlns:r="http://schemas.openxmlformats.org/officeDocument/2006/relationships" xmlns:m="http://schemas.openxmlformats.org/officeDocument/2006/math" xmlns:v="urn:schemas-microsoft-com:vml" xmlns:wp14="http://schemas.microsoft.com/office/word/2010/wordprocessingDrawing" xmlns:wp="http://schemas.openxmlformats.org/drawingml/2006/wordprocessingDrawing" xmlns:w10="urn:schemas-microsoft-com:office:word" xmlns:w="http://schemas.openxmlformats.org/wordprocessingml/2006/main" xmlns:w14="http://schemas.microsoft.com/office/word/2010/wordml" xmlns:w15="http://schemas.microsoft.com/office/word/2012/wordml" xmlns:w16cex="http://schemas.microsoft.com/office/word/2018/wordml/cex" xmlns:w16cid="http://schemas.microsoft.com/office/word/2016/wordml/cid" xmlns:w16="http://schemas.microsoft.com/office/word/2018/wordml" xmlns:w16sdtdh="http://schemas.microsoft.com/office/word/2020/wordml/sdtdatahash" xmlns:w16se="http://schemas.microsoft.com/office/word/2015/wordml/symex" xmlns:wpg="http://schemas.microsoft.com/office/word/2010/wordprocessingGroup" xmlns:wpi="http://schemas.microsoft.com/office/word/2010/wordprocessingInk" xmlns:wne="http://schemas.microsoft.com/office/word/2006/wordml" xmlns:wps="http://schemas.microsoft.com/office/word/2010/wordprocessingShape" mc:Ignorable="w14 w15 w16se w16cid w16 w16cex w16sdtdh cr wp14">
+  <w16cex:commentExtensible w16cex:durableId="40219007" w16cex:dateUtc="2024-02-09T19:33:00Z"/>
   <w16cex:commentExtensible w16cex:durableId="44ACB109" w16cex:dateUtc="2024-02-09T00:20:00Z"/>
   <w16cex:commentExtensible w16cex:durableId="2B7DF773" w16cex:dateUtc="2024-02-08T23:25:00Z"/>
   <w16cex:commentExtensible w16cex:durableId="6A2C2FF1" w16cex:dateUtc="2024-02-09T00:07:00Z"/>
@@ -7319,6 +7357,7 @@
 
 <file path=word/commentsIds.xml><?xml version="1.0" encoding="utf-8"?>
 <w16cid:commentsIds xmlns:wpc="http://schemas.microsoft.com/office/word/2010/wordprocessingCanvas" xmlns:cx="http://schemas.microsoft.com/office/drawing/2014/chartex" xmlns:cx1="http://schemas.microsoft.com/office/drawing/2015/9/8/chartex" xmlns:cx2="http://schemas.microsoft.com/office/drawing/2015/10/21/chartex" xmlns:cx3="http://schemas.microsoft.com/office/drawing/2016/5/9/chartex" xmlns:cx4="http://schemas.microsoft.com/office/drawing/2016/5/10/chartex" xmlns:cx5="http://schemas.microsoft.com/office/drawing/2016/5/11/chartex" xmlns:cx6="http://schemas.microsoft.com/office/drawing/2016/5/12/chartex" xmlns:cx7="http://schemas.microsoft.com/office/drawing/2016/5/13/chartex" xmlns:cx8="http://schemas.microsoft.com/office/drawing/2016/5/14/chartex" xmlns:mc="http://schemas.openxmlformats.org/markup-compatibility/2006" xmlns:aink="http://schemas.microsoft.com/office/drawing/2016/ink" xmlns:am3d="http://schemas.microsoft.com/office/drawing/2017/model3d" xmlns:o="urn:schemas-microsoft-com:office:office" xmlns:oel="http://schemas.microsoft.com/office/2019/extlst" xmlns:r="http://schemas.openxmlformats.org/officeDocument/2006/relationships" xmlns:m="http://schemas.openxmlformats.org/officeDocument/2006/math" xmlns:v="urn:schemas-microsoft-com:vml" xmlns:wp14="http://schemas.microsoft.com/office/word/2010/wordprocessingDrawing" xmlns:wp="http://schemas.openxmlformats.org/drawingml/2006/wordprocessingDrawing" xmlns:w10="urn:schemas-microsoft-com:office:word" xmlns:w="http://schemas.openxmlformats.org/wordprocessingml/2006/main" xmlns:w14="http://schemas.microsoft.com/office/word/2010/wordml" xmlns:w15="http://schemas.microsoft.com/office/word/2012/wordml" xmlns:w16cex="http://schemas.microsoft.com/office/word/2018/wordml/cex" xmlns:w16cid="http://schemas.microsoft.com/office/word/2016/wordml/cid" xmlns:w16="http://schemas.microsoft.com/office/word/2018/wordml" xmlns:w16sdtdh="http://schemas.microsoft.com/office/word/2020/wordml/sdtdatahash" xmlns:w16se="http://schemas.microsoft.com/office/word/2015/wordml/symex" xmlns:wpg="http://schemas.microsoft.com/office/word/2010/wordprocessingGroup" xmlns:wpi="http://schemas.microsoft.com/office/word/2010/wordprocessingInk" xmlns:wne="http://schemas.microsoft.com/office/word/2006/wordml" xmlns:wps="http://schemas.microsoft.com/office/word/2010/wordprocessingShape" mc:Ignorable="w14 w15 w16se w16cid w16 w16cex w16sdtdh wp14">
+  <w16cid:commentId w16cid:paraId="706DB98F" w16cid:durableId="40219007"/>
   <w16cid:commentId w16cid:paraId="28ACF228" w16cid:durableId="44ACB109"/>
   <w16cid:commentId w16cid:paraId="4639643E" w16cid:durableId="2B7DF773"/>
   <w16cid:commentId w16cid:paraId="17F427DB" w16cid:durableId="6A2C2FF1"/>
@@ -7598,7 +7637,7 @@
                       <v:path o:extrusionok="f" gradientshapeok="t" o:connecttype="rect"/>
                       <o:lock v:ext="edit" aspectratio="t"/>
                     </v:shapetype>
-                    <v:shape id="_x0000_i1025" type="#_x0000_t75" alt="" style="width:89.9pt;height:40.3pt;visibility:visible;mso-width-percent:0;mso-height-percent:0;mso-width-percent:0;mso-height-percent:0">
+                    <v:shape id="_x0000_i1025" type="#_x0000_t75" alt="" style="width:90.35pt;height:39.65pt;visibility:visible;mso-width-percent:0;mso-height-percent:0;mso-width-percent:0;mso-height-percent:0">
                       <v:imagedata r:id="rId1" o:title="cute-airplane-clipart-1271514698_Vector_Clipart"/>
                     </v:shape>
                   </w:pict>

</xml_diff>